<commit_message>
cassandra tables has been created.
</commit_message>
<xml_diff>
--- a/Instructions.docx
+++ b/Instructions.docx
@@ -4,95 +4,20 @@
   <w:body>
     <w:p>
       <w:pPr>
+        <w:spacing w:after="0"/>
         <w:rPr>
           <w:noProof/>
         </w:rPr>
       </w:pPr>
-    </w:p>
-    <w:p>
-      <w:pPr>
+      <w:r>
         <w:rPr>
           <w:noProof/>
         </w:rPr>
-      </w:pPr>
-      <w:r>
-        <w:rPr>
-          <w:noProof/>
-        </w:rPr>
-        <w:t>1.Run the vm and open localhost with port for zepplin</w:t>
-      </w:r>
-    </w:p>
-    <w:p>
-      <w:pPr>
-        <w:rPr>
-          <w:noProof/>
-        </w:rPr>
-      </w:pPr>
-      <w:r>
-        <w:rPr>
-          <w:noProof/>
-        </w:rPr>
-        <w:t>2.Select interpretor -&gt;</w:t>
-      </w:r>
-    </w:p>
-    <w:p>
-      <w:r>
-        <w:rPr>
-          <w:noProof/>
-        </w:rPr>
         <w:drawing>
-          <wp:inline distT="0" distB="0" distL="0" distR="0" wp14:anchorId="37A4DFEB" wp14:editId="1F714622">
-            <wp:extent cx="5943600" cy="1149350"/>
+          <wp:inline distT="0" distB="0" distL="0" distR="0" wp14:anchorId="673A9819" wp14:editId="32048467">
+            <wp:extent cx="5943600" cy="523240"/>
             <wp:effectExtent l="0" t="0" r="0" b="0"/>
-            <wp:docPr id="1" name="Picture 1"/>
-            <wp:cNvGraphicFramePr>
-              <a:graphicFrameLocks xmlns:a="http://schemas.openxmlformats.org/drawingml/2006/main" noChangeAspect="1"/>
-            </wp:cNvGraphicFramePr>
-            <a:graphic xmlns:a="http://schemas.openxmlformats.org/drawingml/2006/main">
-              <a:graphicData uri="http://schemas.openxmlformats.org/drawingml/2006/picture">
-                <pic:pic xmlns:pic="http://schemas.openxmlformats.org/drawingml/2006/picture">
-                  <pic:nvPicPr>
-                    <pic:cNvPr id="1" name=""/>
-                    <pic:cNvPicPr/>
-                  </pic:nvPicPr>
-                  <pic:blipFill>
-                    <a:blip r:embed="rId4"/>
-                    <a:stretch>
-                      <a:fillRect/>
-                    </a:stretch>
-                  </pic:blipFill>
-                  <pic:spPr>
-                    <a:xfrm>
-                      <a:off x="0" y="0"/>
-                      <a:ext cx="5943600" cy="1149350"/>
-                    </a:xfrm>
-                    <a:prstGeom prst="rect">
-                      <a:avLst/>
-                    </a:prstGeom>
-                  </pic:spPr>
-                </pic:pic>
-              </a:graphicData>
-            </a:graphic>
-          </wp:inline>
-        </w:drawing>
-      </w:r>
-    </w:p>
-    <w:p/>
-    <w:p>
-      <w:r>
-        <w:t>3. Here we would see the Cassandra interpreter</w:t>
-      </w:r>
-    </w:p>
-    <w:p>
-      <w:r>
-        <w:rPr>
-          <w:noProof/>
-        </w:rPr>
-        <w:drawing>
-          <wp:inline distT="0" distB="0" distL="0" distR="0" wp14:anchorId="573ACF01" wp14:editId="4E356A37">
-            <wp:extent cx="5943600" cy="1594485"/>
-            <wp:effectExtent l="0" t="0" r="0" b="5715"/>
-            <wp:docPr id="2" name="Picture 2"/>
+            <wp:docPr id="12" name="Picture 12"/>
             <wp:cNvGraphicFramePr>
               <a:graphicFrameLocks xmlns:a="http://schemas.openxmlformats.org/drawingml/2006/main" noChangeAspect="1"/>
             </wp:cNvGraphicFramePr>
@@ -112,7 +37,7 @@
                   <pic:spPr>
                     <a:xfrm>
                       <a:off x="0" y="0"/>
-                      <a:ext cx="5943600" cy="1594485"/>
+                      <a:ext cx="5943600" cy="523240"/>
                     </a:xfrm>
                     <a:prstGeom prst="rect">
                       <a:avLst/>
@@ -124,17 +49,15 @@
           </wp:inline>
         </w:drawing>
       </w:r>
-    </w:p>
-    <w:p>
       <w:r>
         <w:rPr>
           <w:noProof/>
         </w:rPr>
         <w:drawing>
-          <wp:inline distT="0" distB="0" distL="0" distR="0" wp14:anchorId="49F8015F" wp14:editId="490C6985">
-            <wp:extent cx="5943600" cy="895985"/>
-            <wp:effectExtent l="0" t="0" r="0" b="0"/>
-            <wp:docPr id="3" name="Picture 3"/>
+          <wp:inline distT="0" distB="0" distL="0" distR="0" wp14:anchorId="0F119D18" wp14:editId="77222C91">
+            <wp:extent cx="5943600" cy="2466975"/>
+            <wp:effectExtent l="0" t="0" r="0" b="9525"/>
+            <wp:docPr id="11" name="Picture 11"/>
             <wp:cNvGraphicFramePr>
               <a:graphicFrameLocks xmlns:a="http://schemas.openxmlformats.org/drawingml/2006/main" noChangeAspect="1"/>
             </wp:cNvGraphicFramePr>
@@ -154,7 +77,7 @@
                   <pic:spPr>
                     <a:xfrm>
                       <a:off x="0" y="0"/>
-                      <a:ext cx="5943600" cy="895985"/>
+                      <a:ext cx="5943600" cy="2466975"/>
                     </a:xfrm>
                     <a:prstGeom prst="rect">
                       <a:avLst/>
@@ -166,22 +89,29 @@
           </wp:inline>
         </w:drawing>
       </w:r>
-    </w:p>
-    <w:p>
-      <w:r>
-        <w:t xml:space="preserve">4.  Set dependencies for spark </w:t>
-      </w:r>
-    </w:p>
-    <w:p>
       <w:r>
         <w:rPr>
           <w:noProof/>
         </w:rPr>
+        <w:t xml:space="preserve"> </w:t>
+      </w:r>
+    </w:p>
+    <w:p>
+      <w:pPr>
+        <w:spacing w:after="0"/>
+        <w:rPr>
+          <w:noProof/>
+        </w:rPr>
+      </w:pPr>
+      <w:r>
+        <w:rPr>
+          <w:noProof/>
+        </w:rPr>
         <w:drawing>
-          <wp:inline distT="0" distB="0" distL="0" distR="0" wp14:anchorId="2026E42B" wp14:editId="74281838">
-            <wp:extent cx="5943600" cy="2089785"/>
-            <wp:effectExtent l="0" t="0" r="0" b="5715"/>
-            <wp:docPr id="6" name="Picture 6"/>
+          <wp:inline distT="0" distB="0" distL="0" distR="0" wp14:anchorId="038A1537" wp14:editId="03C9AA17">
+            <wp:extent cx="4029075" cy="1238250"/>
+            <wp:effectExtent l="0" t="0" r="9525" b="0"/>
+            <wp:docPr id="13" name="Picture 13"/>
             <wp:cNvGraphicFramePr>
               <a:graphicFrameLocks xmlns:a="http://schemas.openxmlformats.org/drawingml/2006/main" noChangeAspect="1"/>
             </wp:cNvGraphicFramePr>
@@ -201,7 +131,7 @@
                   <pic:spPr>
                     <a:xfrm>
                       <a:off x="0" y="0"/>
-                      <a:ext cx="5943600" cy="2089785"/>
+                      <a:ext cx="4029075" cy="1238250"/>
                     </a:xfrm>
                     <a:prstGeom prst="rect">
                       <a:avLst/>
@@ -215,26 +145,96 @@
       </w:r>
     </w:p>
     <w:p>
-      <w:r>
-        <w:t xml:space="preserve">5.Look for </w:t>
-      </w:r>
-      <w:proofErr w:type="spellStart"/>
-      <w:r>
-        <w:t>keyspaces</w:t>
-      </w:r>
-      <w:proofErr w:type="spellEnd"/>
-    </w:p>
-    <w:p>
-      <w:r>
+      <w:pPr>
+        <w:spacing w:after="0"/>
+        <w:rPr>
+          <w:b/>
+          <w:bCs/>
+          <w:sz w:val="36"/>
+          <w:szCs w:val="36"/>
+        </w:rPr>
+      </w:pPr>
+      <w:r>
+        <w:rPr>
+          <w:b/>
+          <w:bCs/>
+          <w:sz w:val="36"/>
+          <w:szCs w:val="36"/>
+        </w:rPr>
+        <w:t xml:space="preserve">STEPS TO USE CASSANDRA USING ZEPPLIN </w:t>
+      </w:r>
+    </w:p>
+    <w:p>
+      <w:pPr>
+        <w:spacing w:after="0"/>
         <w:rPr>
           <w:noProof/>
         </w:rPr>
-        <w:lastRenderedPageBreak/>
+      </w:pPr>
+    </w:p>
+    <w:p>
+      <w:pPr>
+        <w:spacing w:after="0"/>
+        <w:rPr>
+          <w:noProof/>
+        </w:rPr>
+      </w:pPr>
+      <w:r>
+        <w:rPr>
+          <w:noProof/>
+        </w:rPr>
+        <w:t>Note: Vm should be up and running.Instructions for these has been provided in lambda architecture repo</w:t>
+      </w:r>
+    </w:p>
+    <w:p>
+      <w:pPr>
+        <w:spacing w:after="0"/>
+        <w:rPr>
+          <w:noProof/>
+        </w:rPr>
+      </w:pPr>
+    </w:p>
+    <w:p>
+      <w:pPr>
+        <w:spacing w:after="0"/>
+        <w:rPr>
+          <w:noProof/>
+        </w:rPr>
+      </w:pPr>
+      <w:r>
+        <w:rPr>
+          <w:noProof/>
+        </w:rPr>
+        <w:t>1.Run the vm and open localhost with port for zepplin</w:t>
+      </w:r>
+    </w:p>
+    <w:p>
+      <w:pPr>
+        <w:spacing w:after="0"/>
+        <w:rPr>
+          <w:noProof/>
+        </w:rPr>
+      </w:pPr>
+      <w:r>
+        <w:rPr>
+          <w:noProof/>
+        </w:rPr>
+        <w:t>2.Select interpretor -&gt;</w:t>
+      </w:r>
+    </w:p>
+    <w:p>
+      <w:pPr>
+        <w:spacing w:after="0"/>
+      </w:pPr>
+      <w:r>
+        <w:rPr>
+          <w:noProof/>
+        </w:rPr>
         <w:drawing>
-          <wp:inline distT="0" distB="0" distL="0" distR="0" wp14:anchorId="0DDB861A" wp14:editId="42966C71">
-            <wp:extent cx="5943600" cy="4150360"/>
-            <wp:effectExtent l="0" t="0" r="0" b="2540"/>
-            <wp:docPr id="7" name="Picture 7"/>
+          <wp:inline distT="0" distB="0" distL="0" distR="0" wp14:anchorId="37A4DFEB" wp14:editId="1F714622">
+            <wp:extent cx="5943600" cy="1149350"/>
+            <wp:effectExtent l="0" t="0" r="0" b="0"/>
+            <wp:docPr id="1" name="Picture 1"/>
             <wp:cNvGraphicFramePr>
               <a:graphicFrameLocks xmlns:a="http://schemas.openxmlformats.org/drawingml/2006/main" noChangeAspect="1"/>
             </wp:cNvGraphicFramePr>
@@ -254,7 +254,7 @@
                   <pic:spPr>
                     <a:xfrm>
                       <a:off x="0" y="0"/>
-                      <a:ext cx="5943600" cy="4150360"/>
+                      <a:ext cx="5943600" cy="1149350"/>
                     </a:xfrm>
                     <a:prstGeom prst="rect">
                       <a:avLst/>
@@ -268,25 +268,32 @@
       </w:r>
     </w:p>
     <w:p>
-      <w:r>
-        <w:t xml:space="preserve">6.Create </w:t>
-      </w:r>
-      <w:proofErr w:type="spellStart"/>
-      <w:r>
-        <w:t>keyspace</w:t>
-      </w:r>
-      <w:proofErr w:type="spellEnd"/>
-    </w:p>
-    <w:p>
+      <w:pPr>
+        <w:spacing w:after="0"/>
+      </w:pPr>
+    </w:p>
+    <w:p>
+      <w:pPr>
+        <w:spacing w:after="0"/>
+      </w:pPr>
+      <w:r>
+        <w:t>3. Here we would see the Cassandra interpreter</w:t>
+      </w:r>
+    </w:p>
+    <w:p>
+      <w:pPr>
+        <w:spacing w:after="0"/>
+      </w:pPr>
       <w:r>
         <w:rPr>
           <w:noProof/>
         </w:rPr>
+        <w:lastRenderedPageBreak/>
         <w:drawing>
-          <wp:inline distT="0" distB="0" distL="0" distR="0" wp14:anchorId="1573113A" wp14:editId="12AF3D54">
-            <wp:extent cx="5943600" cy="1853565"/>
-            <wp:effectExtent l="0" t="0" r="0" b="0"/>
-            <wp:docPr id="9" name="Picture 9"/>
+          <wp:inline distT="0" distB="0" distL="0" distR="0" wp14:anchorId="573ACF01" wp14:editId="4E356A37">
+            <wp:extent cx="5943600" cy="1594485"/>
+            <wp:effectExtent l="0" t="0" r="0" b="5715"/>
+            <wp:docPr id="2" name="Picture 2"/>
             <wp:cNvGraphicFramePr>
               <a:graphicFrameLocks xmlns:a="http://schemas.openxmlformats.org/drawingml/2006/main" noChangeAspect="1"/>
             </wp:cNvGraphicFramePr>
@@ -306,6 +313,231 @@
                   <pic:spPr>
                     <a:xfrm>
                       <a:off x="0" y="0"/>
+                      <a:ext cx="5943600" cy="1594485"/>
+                    </a:xfrm>
+                    <a:prstGeom prst="rect">
+                      <a:avLst/>
+                    </a:prstGeom>
+                  </pic:spPr>
+                </pic:pic>
+              </a:graphicData>
+            </a:graphic>
+          </wp:inline>
+        </w:drawing>
+      </w:r>
+    </w:p>
+    <w:p>
+      <w:pPr>
+        <w:spacing w:after="0"/>
+      </w:pPr>
+      <w:r>
+        <w:rPr>
+          <w:noProof/>
+        </w:rPr>
+        <w:drawing>
+          <wp:inline distT="0" distB="0" distL="0" distR="0" wp14:anchorId="49F8015F" wp14:editId="490C6985">
+            <wp:extent cx="5943600" cy="895985"/>
+            <wp:effectExtent l="0" t="0" r="0" b="0"/>
+            <wp:docPr id="3" name="Picture 3"/>
+            <wp:cNvGraphicFramePr>
+              <a:graphicFrameLocks xmlns:a="http://schemas.openxmlformats.org/drawingml/2006/main" noChangeAspect="1"/>
+            </wp:cNvGraphicFramePr>
+            <a:graphic xmlns:a="http://schemas.openxmlformats.org/drawingml/2006/main">
+              <a:graphicData uri="http://schemas.openxmlformats.org/drawingml/2006/picture">
+                <pic:pic xmlns:pic="http://schemas.openxmlformats.org/drawingml/2006/picture">
+                  <pic:nvPicPr>
+                    <pic:cNvPr id="1" name=""/>
+                    <pic:cNvPicPr/>
+                  </pic:nvPicPr>
+                  <pic:blipFill>
+                    <a:blip r:embed="rId10"/>
+                    <a:stretch>
+                      <a:fillRect/>
+                    </a:stretch>
+                  </pic:blipFill>
+                  <pic:spPr>
+                    <a:xfrm>
+                      <a:off x="0" y="0"/>
+                      <a:ext cx="5943600" cy="895985"/>
+                    </a:xfrm>
+                    <a:prstGeom prst="rect">
+                      <a:avLst/>
+                    </a:prstGeom>
+                  </pic:spPr>
+                </pic:pic>
+              </a:graphicData>
+            </a:graphic>
+          </wp:inline>
+        </w:drawing>
+      </w:r>
+    </w:p>
+    <w:p>
+      <w:pPr>
+        <w:spacing w:after="0"/>
+      </w:pPr>
+      <w:r>
+        <w:t xml:space="preserve">4.  Set dependencies for spark </w:t>
+      </w:r>
+    </w:p>
+    <w:p>
+      <w:pPr>
+        <w:spacing w:after="0"/>
+      </w:pPr>
+      <w:r>
+        <w:rPr>
+          <w:noProof/>
+        </w:rPr>
+        <w:drawing>
+          <wp:inline distT="0" distB="0" distL="0" distR="0" wp14:anchorId="2026E42B" wp14:editId="74281838">
+            <wp:extent cx="5943600" cy="2089785"/>
+            <wp:effectExtent l="0" t="0" r="0" b="5715"/>
+            <wp:docPr id="6" name="Picture 6"/>
+            <wp:cNvGraphicFramePr>
+              <a:graphicFrameLocks xmlns:a="http://schemas.openxmlformats.org/drawingml/2006/main" noChangeAspect="1"/>
+            </wp:cNvGraphicFramePr>
+            <a:graphic xmlns:a="http://schemas.openxmlformats.org/drawingml/2006/main">
+              <a:graphicData uri="http://schemas.openxmlformats.org/drawingml/2006/picture">
+                <pic:pic xmlns:pic="http://schemas.openxmlformats.org/drawingml/2006/picture">
+                  <pic:nvPicPr>
+                    <pic:cNvPr id="1" name=""/>
+                    <pic:cNvPicPr/>
+                  </pic:nvPicPr>
+                  <pic:blipFill>
+                    <a:blip r:embed="rId11"/>
+                    <a:stretch>
+                      <a:fillRect/>
+                    </a:stretch>
+                  </pic:blipFill>
+                  <pic:spPr>
+                    <a:xfrm>
+                      <a:off x="0" y="0"/>
+                      <a:ext cx="5943600" cy="2089785"/>
+                    </a:xfrm>
+                    <a:prstGeom prst="rect">
+                      <a:avLst/>
+                    </a:prstGeom>
+                  </pic:spPr>
+                </pic:pic>
+              </a:graphicData>
+            </a:graphic>
+          </wp:inline>
+        </w:drawing>
+      </w:r>
+    </w:p>
+    <w:p>
+      <w:pPr>
+        <w:spacing w:after="0"/>
+      </w:pPr>
+      <w:r>
+        <w:t xml:space="preserve">5.Look for </w:t>
+      </w:r>
+      <w:proofErr w:type="spellStart"/>
+      <w:r>
+        <w:t>keyspaces</w:t>
+      </w:r>
+      <w:proofErr w:type="spellEnd"/>
+    </w:p>
+    <w:p>
+      <w:pPr>
+        <w:spacing w:after="0"/>
+      </w:pPr>
+      <w:r>
+        <w:rPr>
+          <w:noProof/>
+        </w:rPr>
+        <w:drawing>
+          <wp:inline distT="0" distB="0" distL="0" distR="0" wp14:anchorId="0DDB861A" wp14:editId="2E795A28">
+            <wp:extent cx="5943600" cy="2686050"/>
+            <wp:effectExtent l="0" t="0" r="0" b="0"/>
+            <wp:docPr id="7" name="Picture 7"/>
+            <wp:cNvGraphicFramePr>
+              <a:graphicFrameLocks xmlns:a="http://schemas.openxmlformats.org/drawingml/2006/main" noChangeAspect="1"/>
+            </wp:cNvGraphicFramePr>
+            <a:graphic xmlns:a="http://schemas.openxmlformats.org/drawingml/2006/main">
+              <a:graphicData uri="http://schemas.openxmlformats.org/drawingml/2006/picture">
+                <pic:pic xmlns:pic="http://schemas.openxmlformats.org/drawingml/2006/picture">
+                  <pic:nvPicPr>
+                    <pic:cNvPr id="1" name=""/>
+                    <pic:cNvPicPr/>
+                  </pic:nvPicPr>
+                  <pic:blipFill>
+                    <a:blip r:embed="rId12"/>
+                    <a:stretch>
+                      <a:fillRect/>
+                    </a:stretch>
+                  </pic:blipFill>
+                  <pic:spPr>
+                    <a:xfrm>
+                      <a:off x="0" y="0"/>
+                      <a:ext cx="5943600" cy="2686050"/>
+                    </a:xfrm>
+                    <a:prstGeom prst="rect">
+                      <a:avLst/>
+                    </a:prstGeom>
+                  </pic:spPr>
+                </pic:pic>
+              </a:graphicData>
+            </a:graphic>
+          </wp:inline>
+        </w:drawing>
+      </w:r>
+    </w:p>
+    <w:p>
+      <w:pPr>
+        <w:spacing w:after="0"/>
+      </w:pPr>
+    </w:p>
+    <w:p>
+      <w:pPr>
+        <w:spacing w:after="0"/>
+      </w:pPr>
+    </w:p>
+    <w:p>
+      <w:pPr>
+        <w:spacing w:after="0"/>
+      </w:pPr>
+      <w:r>
+        <w:lastRenderedPageBreak/>
+        <w:t xml:space="preserve">6.Create </w:t>
+      </w:r>
+      <w:proofErr w:type="spellStart"/>
+      <w:r>
+        <w:t>keyspace</w:t>
+      </w:r>
+      <w:proofErr w:type="spellEnd"/>
+    </w:p>
+    <w:p>
+      <w:pPr>
+        <w:spacing w:after="0"/>
+      </w:pPr>
+      <w:r>
+        <w:rPr>
+          <w:noProof/>
+        </w:rPr>
+        <w:drawing>
+          <wp:inline distT="0" distB="0" distL="0" distR="0" wp14:anchorId="1573113A" wp14:editId="12AF3D54">
+            <wp:extent cx="5943600" cy="1853565"/>
+            <wp:effectExtent l="0" t="0" r="0" b="0"/>
+            <wp:docPr id="9" name="Picture 9"/>
+            <wp:cNvGraphicFramePr>
+              <a:graphicFrameLocks xmlns:a="http://schemas.openxmlformats.org/drawingml/2006/main" noChangeAspect="1"/>
+            </wp:cNvGraphicFramePr>
+            <a:graphic xmlns:a="http://schemas.openxmlformats.org/drawingml/2006/main">
+              <a:graphicData uri="http://schemas.openxmlformats.org/drawingml/2006/picture">
+                <pic:pic xmlns:pic="http://schemas.openxmlformats.org/drawingml/2006/picture">
+                  <pic:nvPicPr>
+                    <pic:cNvPr id="1" name=""/>
+                    <pic:cNvPicPr/>
+                  </pic:nvPicPr>
+                  <pic:blipFill>
+                    <a:blip r:embed="rId13"/>
+                    <a:stretch>
+                      <a:fillRect/>
+                    </a:stretch>
+                  </pic:blipFill>
+                  <pic:spPr>
+                    <a:xfrm>
+                      <a:off x="0" y="0"/>
                       <a:ext cx="5943600" cy="1853565"/>
                     </a:xfrm>
                     <a:prstGeom prst="rect">
@@ -319,6 +551,2017 @@
         </w:drawing>
       </w:r>
     </w:p>
+    <w:p>
+      <w:pPr>
+        <w:spacing w:after="0"/>
+      </w:pPr>
+    </w:p>
+    <w:p>
+      <w:pPr>
+        <w:spacing w:after="0"/>
+        <w:rPr>
+          <w:b/>
+          <w:bCs/>
+        </w:rPr>
+      </w:pPr>
+      <w:r>
+        <w:rPr>
+          <w:b/>
+          <w:bCs/>
+        </w:rPr>
+        <w:t>%</w:t>
+      </w:r>
+      <w:proofErr w:type="spellStart"/>
+      <w:r>
+        <w:rPr>
+          <w:b/>
+          <w:bCs/>
+        </w:rPr>
+        <w:t>cassandra</w:t>
+      </w:r>
+      <w:proofErr w:type="spellEnd"/>
+    </w:p>
+    <w:p>
+      <w:pPr>
+        <w:spacing w:after="0"/>
+        <w:rPr>
+          <w:b/>
+          <w:bCs/>
+        </w:rPr>
+      </w:pPr>
+      <w:r>
+        <w:rPr>
+          <w:b/>
+          <w:bCs/>
+        </w:rPr>
+        <w:t>CREATE KEYSPACE lambda WITH replication ={'class':'SimpleStrategy','replication_factor':1</w:t>
+      </w:r>
+      <w:proofErr w:type="gramStart"/>
+      <w:r>
+        <w:rPr>
+          <w:b/>
+          <w:bCs/>
+        </w:rPr>
+        <w:t>};</w:t>
+      </w:r>
+      <w:proofErr w:type="gramEnd"/>
+    </w:p>
+    <w:p>
+      <w:pPr>
+        <w:spacing w:after="0"/>
+      </w:pPr>
+    </w:p>
+    <w:p>
+      <w:pPr>
+        <w:spacing w:after="0"/>
+      </w:pPr>
+    </w:p>
+    <w:p>
+      <w:pPr>
+        <w:spacing w:after="0"/>
+      </w:pPr>
+    </w:p>
+    <w:p>
+      <w:pPr>
+        <w:spacing w:after="0"/>
+      </w:pPr>
+    </w:p>
+    <w:p>
+      <w:pPr>
+        <w:spacing w:after="0"/>
+      </w:pPr>
+    </w:p>
+    <w:p>
+      <w:pPr>
+        <w:spacing w:after="0"/>
+      </w:pPr>
+    </w:p>
+    <w:p>
+      <w:pPr>
+        <w:spacing w:after="0"/>
+      </w:pPr>
+    </w:p>
+    <w:p>
+      <w:pPr>
+        <w:spacing w:after="0"/>
+      </w:pPr>
+    </w:p>
+    <w:p>
+      <w:pPr>
+        <w:spacing w:after="0"/>
+      </w:pPr>
+      <w:r>
+        <w:t>7.Create table</w:t>
+      </w:r>
+    </w:p>
+    <w:p>
+      <w:pPr>
+        <w:spacing w:after="0"/>
+      </w:pPr>
+      <w:r>
+        <w:t xml:space="preserve">       </w:t>
+      </w:r>
+      <w:r>
+        <w:t xml:space="preserve">Note: </w:t>
+      </w:r>
+    </w:p>
+    <w:p>
+      <w:pPr>
+        <w:spacing w:after="0"/>
+        <w:ind w:left="720"/>
+      </w:pPr>
+      <w:r>
+        <w:t>1.</w:t>
+      </w:r>
+      <w:r>
+        <w:t>Primary key consists of 2 columns (composite key)</w:t>
+      </w:r>
+    </w:p>
+    <w:p>
+      <w:pPr>
+        <w:spacing w:after="0"/>
+        <w:ind w:left="720"/>
+      </w:pPr>
+      <w:proofErr w:type="gramStart"/>
+      <w:r>
+        <w:t>Product ,</w:t>
+      </w:r>
+      <w:proofErr w:type="spellStart"/>
+      <w:r>
+        <w:t>timestamp</w:t>
+      </w:r>
+      <w:proofErr w:type="gramEnd"/>
+      <w:r>
+        <w:t>_hour</w:t>
+      </w:r>
+      <w:proofErr w:type="spellEnd"/>
+    </w:p>
+    <w:p>
+      <w:pPr>
+        <w:pStyle w:val="ListParagraph"/>
+        <w:numPr>
+          <w:ilvl w:val="0"/>
+          <w:numId w:val="1"/>
+        </w:numPr>
+        <w:spacing w:after="0"/>
+        <w:ind w:left="2160"/>
+      </w:pPr>
+      <w:r>
+        <w:rPr>
+          <w:i/>
+          <w:iCs/>
+        </w:rPr>
+        <w:t>Product</w:t>
+      </w:r>
+      <w:r>
+        <w:t xml:space="preserve"> key is used to partition the data</w:t>
+      </w:r>
+      <w:r>
+        <w:t>.</w:t>
+      </w:r>
+    </w:p>
+    <w:p>
+      <w:pPr>
+        <w:pStyle w:val="ListParagraph"/>
+        <w:numPr>
+          <w:ilvl w:val="0"/>
+          <w:numId w:val="1"/>
+        </w:numPr>
+        <w:spacing w:after="0"/>
+        <w:ind w:left="2160"/>
+      </w:pPr>
+      <w:r>
+        <w:t>Data is further grouped by and sorted by using the remaining columns</w:t>
+      </w:r>
+      <w:r>
+        <w:t xml:space="preserve"> </w:t>
+      </w:r>
+      <w:r>
+        <w:t xml:space="preserve">known as clustering keys </w:t>
+      </w:r>
+      <w:r>
+        <w:rPr>
+          <w:i/>
+          <w:iCs/>
+        </w:rPr>
+        <w:t>(</w:t>
+      </w:r>
+      <w:proofErr w:type="spellStart"/>
+      <w:r>
+        <w:rPr>
+          <w:i/>
+          <w:iCs/>
+        </w:rPr>
+        <w:t>timestamp_hour</w:t>
+      </w:r>
+      <w:proofErr w:type="spellEnd"/>
+      <w:r>
+        <w:t>)</w:t>
+      </w:r>
+    </w:p>
+    <w:p>
+      <w:pPr>
+        <w:spacing w:after="0"/>
+        <w:ind w:left="720" w:firstLine="720"/>
+      </w:pPr>
+    </w:p>
+    <w:p>
+      <w:pPr>
+        <w:spacing w:after="0"/>
+        <w:ind w:left="720"/>
+      </w:pPr>
+      <w:r>
+        <w:t>2.clustering order makes sure that we get the latest records</w:t>
+      </w:r>
+    </w:p>
+    <w:p>
+      <w:pPr>
+        <w:spacing w:after="0"/>
+      </w:pPr>
+    </w:p>
+    <w:p>
+      <w:pPr>
+        <w:spacing w:after="0"/>
+        <w:ind w:left="720"/>
+        <w:rPr>
+          <w:b/>
+          <w:bCs/>
+        </w:rPr>
+      </w:pPr>
+      <w:r>
+        <w:rPr>
+          <w:b/>
+          <w:bCs/>
+        </w:rPr>
+        <w:t>%</w:t>
+      </w:r>
+      <w:proofErr w:type="spellStart"/>
+      <w:r>
+        <w:rPr>
+          <w:b/>
+          <w:bCs/>
+        </w:rPr>
+        <w:t>cassandra</w:t>
+      </w:r>
+      <w:proofErr w:type="spellEnd"/>
+    </w:p>
+    <w:p>
+      <w:pPr>
+        <w:spacing w:after="0"/>
+        <w:ind w:left="720"/>
+        <w:rPr>
+          <w:b/>
+          <w:bCs/>
+        </w:rPr>
+      </w:pPr>
+      <w:r>
+        <w:rPr>
+          <w:b/>
+          <w:bCs/>
+        </w:rPr>
+        <w:t xml:space="preserve">CREATE TABLE </w:t>
+      </w:r>
+      <w:proofErr w:type="spellStart"/>
+      <w:proofErr w:type="gramStart"/>
+      <w:r>
+        <w:rPr>
+          <w:b/>
+          <w:bCs/>
+        </w:rPr>
+        <w:t>lambda.stream</w:t>
+      </w:r>
+      <w:proofErr w:type="gramEnd"/>
+      <w:r>
+        <w:rPr>
+          <w:b/>
+          <w:bCs/>
+        </w:rPr>
+        <w:t>_activity_by_product</w:t>
+      </w:r>
+      <w:proofErr w:type="spellEnd"/>
+      <w:r>
+        <w:rPr>
+          <w:b/>
+          <w:bCs/>
+        </w:rPr>
+        <w:t xml:space="preserve"> (</w:t>
+      </w:r>
+    </w:p>
+    <w:p>
+      <w:pPr>
+        <w:spacing w:after="0"/>
+        <w:ind w:left="720"/>
+        <w:rPr>
+          <w:b/>
+          <w:bCs/>
+        </w:rPr>
+      </w:pPr>
+      <w:r>
+        <w:rPr>
+          <w:b/>
+          <w:bCs/>
+        </w:rPr>
+        <w:t xml:space="preserve">    product text,</w:t>
+      </w:r>
+    </w:p>
+    <w:p>
+      <w:pPr>
+        <w:spacing w:after="0"/>
+        <w:ind w:left="720"/>
+        <w:rPr>
+          <w:b/>
+          <w:bCs/>
+        </w:rPr>
+      </w:pPr>
+      <w:r>
+        <w:rPr>
+          <w:b/>
+          <w:bCs/>
+        </w:rPr>
+        <w:t xml:space="preserve">    </w:t>
+      </w:r>
+      <w:proofErr w:type="spellStart"/>
+      <w:r>
+        <w:rPr>
+          <w:b/>
+          <w:bCs/>
+        </w:rPr>
+        <w:t>timestamp_hour</w:t>
+      </w:r>
+      <w:proofErr w:type="spellEnd"/>
+      <w:r>
+        <w:rPr>
+          <w:b/>
+          <w:bCs/>
+        </w:rPr>
+        <w:t xml:space="preserve"> </w:t>
+      </w:r>
+      <w:proofErr w:type="spellStart"/>
+      <w:r>
+        <w:rPr>
+          <w:b/>
+          <w:bCs/>
+        </w:rPr>
+        <w:t>bigint</w:t>
+      </w:r>
+      <w:proofErr w:type="spellEnd"/>
+      <w:r>
+        <w:rPr>
+          <w:b/>
+          <w:bCs/>
+        </w:rPr>
+        <w:t>,</w:t>
+      </w:r>
+    </w:p>
+    <w:p>
+      <w:pPr>
+        <w:spacing w:after="0"/>
+        <w:ind w:left="720"/>
+        <w:rPr>
+          <w:b/>
+          <w:bCs/>
+        </w:rPr>
+      </w:pPr>
+      <w:r>
+        <w:rPr>
+          <w:b/>
+          <w:bCs/>
+        </w:rPr>
+        <w:t xml:space="preserve">    </w:t>
+      </w:r>
+      <w:proofErr w:type="spellStart"/>
+      <w:r>
+        <w:rPr>
+          <w:b/>
+          <w:bCs/>
+        </w:rPr>
+        <w:t>purchase_count</w:t>
+      </w:r>
+      <w:proofErr w:type="spellEnd"/>
+      <w:r>
+        <w:rPr>
+          <w:b/>
+          <w:bCs/>
+        </w:rPr>
+        <w:t xml:space="preserve"> </w:t>
+      </w:r>
+      <w:proofErr w:type="spellStart"/>
+      <w:r>
+        <w:rPr>
+          <w:b/>
+          <w:bCs/>
+        </w:rPr>
+        <w:t>bigint</w:t>
+      </w:r>
+      <w:proofErr w:type="spellEnd"/>
+      <w:r>
+        <w:rPr>
+          <w:b/>
+          <w:bCs/>
+        </w:rPr>
+        <w:t>,</w:t>
+      </w:r>
+    </w:p>
+    <w:p>
+      <w:pPr>
+        <w:spacing w:after="0"/>
+        <w:ind w:left="720"/>
+        <w:rPr>
+          <w:b/>
+          <w:bCs/>
+        </w:rPr>
+      </w:pPr>
+      <w:r>
+        <w:rPr>
+          <w:b/>
+          <w:bCs/>
+        </w:rPr>
+        <w:t xml:space="preserve">    </w:t>
+      </w:r>
+      <w:proofErr w:type="spellStart"/>
+      <w:r>
+        <w:rPr>
+          <w:b/>
+          <w:bCs/>
+        </w:rPr>
+        <w:t>add_to_cart_count</w:t>
+      </w:r>
+      <w:proofErr w:type="spellEnd"/>
+      <w:r>
+        <w:rPr>
+          <w:b/>
+          <w:bCs/>
+        </w:rPr>
+        <w:t xml:space="preserve"> </w:t>
+      </w:r>
+      <w:proofErr w:type="spellStart"/>
+      <w:r>
+        <w:rPr>
+          <w:b/>
+          <w:bCs/>
+        </w:rPr>
+        <w:t>bigint</w:t>
+      </w:r>
+      <w:proofErr w:type="spellEnd"/>
+      <w:r>
+        <w:rPr>
+          <w:b/>
+          <w:bCs/>
+        </w:rPr>
+        <w:t>,</w:t>
+      </w:r>
+    </w:p>
+    <w:p>
+      <w:pPr>
+        <w:spacing w:after="0"/>
+        <w:ind w:left="720"/>
+        <w:rPr>
+          <w:b/>
+          <w:bCs/>
+        </w:rPr>
+      </w:pPr>
+      <w:r>
+        <w:rPr>
+          <w:b/>
+          <w:bCs/>
+        </w:rPr>
+        <w:t xml:space="preserve">    </w:t>
+      </w:r>
+      <w:proofErr w:type="spellStart"/>
+      <w:r>
+        <w:rPr>
+          <w:b/>
+          <w:bCs/>
+        </w:rPr>
+        <w:t>page_view_count</w:t>
+      </w:r>
+      <w:proofErr w:type="spellEnd"/>
+      <w:r>
+        <w:rPr>
+          <w:b/>
+          <w:bCs/>
+        </w:rPr>
+        <w:t xml:space="preserve"> </w:t>
+      </w:r>
+      <w:proofErr w:type="spellStart"/>
+      <w:r>
+        <w:rPr>
+          <w:b/>
+          <w:bCs/>
+        </w:rPr>
+        <w:t>bigint</w:t>
+      </w:r>
+      <w:proofErr w:type="spellEnd"/>
+      <w:r>
+        <w:rPr>
+          <w:b/>
+          <w:bCs/>
+        </w:rPr>
+        <w:t>,</w:t>
+      </w:r>
+    </w:p>
+    <w:p>
+      <w:pPr>
+        <w:spacing w:after="0"/>
+        <w:ind w:left="720"/>
+        <w:rPr>
+          <w:b/>
+          <w:bCs/>
+        </w:rPr>
+      </w:pPr>
+      <w:r>
+        <w:rPr>
+          <w:b/>
+          <w:bCs/>
+        </w:rPr>
+        <w:t xml:space="preserve">    PRIMARY KEY (</w:t>
+      </w:r>
+      <w:proofErr w:type="spellStart"/>
+      <w:proofErr w:type="gramStart"/>
+      <w:r>
+        <w:rPr>
+          <w:b/>
+          <w:bCs/>
+        </w:rPr>
+        <w:t>product,timestamp</w:t>
+      </w:r>
+      <w:proofErr w:type="gramEnd"/>
+      <w:r>
+        <w:rPr>
+          <w:b/>
+          <w:bCs/>
+        </w:rPr>
+        <w:t>_hour</w:t>
+      </w:r>
+      <w:proofErr w:type="spellEnd"/>
+      <w:r>
+        <w:rPr>
+          <w:b/>
+          <w:bCs/>
+        </w:rPr>
+        <w:t>)</w:t>
+      </w:r>
+    </w:p>
+    <w:p>
+      <w:pPr>
+        <w:spacing w:after="0"/>
+        <w:ind w:left="720"/>
+        <w:rPr>
+          <w:b/>
+          <w:bCs/>
+        </w:rPr>
+      </w:pPr>
+      <w:r>
+        <w:rPr>
+          <w:b/>
+          <w:bCs/>
+        </w:rPr>
+        <w:t xml:space="preserve">    )</w:t>
+      </w:r>
+      <w:r>
+        <w:rPr>
+          <w:b/>
+          <w:bCs/>
+        </w:rPr>
+        <w:t xml:space="preserve"> </w:t>
+      </w:r>
+      <w:r>
+        <w:rPr>
+          <w:b/>
+          <w:bCs/>
+        </w:rPr>
+        <w:t>WITH CLUSTERING ORDER BY (</w:t>
+      </w:r>
+      <w:proofErr w:type="spellStart"/>
+      <w:r>
+        <w:rPr>
+          <w:b/>
+          <w:bCs/>
+        </w:rPr>
+        <w:t>timestamp_hour</w:t>
+      </w:r>
+      <w:proofErr w:type="spellEnd"/>
+      <w:r>
+        <w:rPr>
+          <w:b/>
+          <w:bCs/>
+        </w:rPr>
+        <w:t xml:space="preserve"> DESC</w:t>
+      </w:r>
+      <w:proofErr w:type="gramStart"/>
+      <w:r>
+        <w:rPr>
+          <w:b/>
+          <w:bCs/>
+        </w:rPr>
+        <w:t>);</w:t>
+      </w:r>
+      <w:proofErr w:type="gramEnd"/>
+    </w:p>
+    <w:p>
+      <w:pPr>
+        <w:spacing w:after="0"/>
+        <w:rPr>
+          <w:b/>
+          <w:bCs/>
+        </w:rPr>
+      </w:pPr>
+    </w:p>
+    <w:p>
+      <w:pPr>
+        <w:spacing w:after="0"/>
+        <w:rPr>
+          <w:b/>
+          <w:bCs/>
+        </w:rPr>
+      </w:pPr>
+      <w:r>
+        <w:rPr>
+          <w:noProof/>
+        </w:rPr>
+        <w:lastRenderedPageBreak/>
+        <w:drawing>
+          <wp:inline distT="0" distB="0" distL="0" distR="0" wp14:anchorId="3CEB4065" wp14:editId="2498F7EA">
+            <wp:extent cx="5943600" cy="2327910"/>
+            <wp:effectExtent l="0" t="0" r="0" b="0"/>
+            <wp:docPr id="10" name="Picture 10"/>
+            <wp:cNvGraphicFramePr>
+              <a:graphicFrameLocks xmlns:a="http://schemas.openxmlformats.org/drawingml/2006/main" noChangeAspect="1"/>
+            </wp:cNvGraphicFramePr>
+            <a:graphic xmlns:a="http://schemas.openxmlformats.org/drawingml/2006/main">
+              <a:graphicData uri="http://schemas.openxmlformats.org/drawingml/2006/picture">
+                <pic:pic xmlns:pic="http://schemas.openxmlformats.org/drawingml/2006/picture">
+                  <pic:nvPicPr>
+                    <pic:cNvPr id="1" name=""/>
+                    <pic:cNvPicPr/>
+                  </pic:nvPicPr>
+                  <pic:blipFill>
+                    <a:blip r:embed="rId14"/>
+                    <a:stretch>
+                      <a:fillRect/>
+                    </a:stretch>
+                  </pic:blipFill>
+                  <pic:spPr>
+                    <a:xfrm>
+                      <a:off x="0" y="0"/>
+                      <a:ext cx="5943600" cy="2327910"/>
+                    </a:xfrm>
+                    <a:prstGeom prst="rect">
+                      <a:avLst/>
+                    </a:prstGeom>
+                  </pic:spPr>
+                </pic:pic>
+              </a:graphicData>
+            </a:graphic>
+          </wp:inline>
+        </w:drawing>
+      </w:r>
+    </w:p>
+    <w:p>
+      <w:pPr>
+        <w:spacing w:after="0"/>
+        <w:ind w:left="720"/>
+        <w:rPr>
+          <w:b/>
+          <w:bCs/>
+        </w:rPr>
+      </w:pPr>
+      <w:r>
+        <w:rPr>
+          <w:b/>
+          <w:bCs/>
+        </w:rPr>
+        <w:t>%</w:t>
+      </w:r>
+      <w:proofErr w:type="spellStart"/>
+      <w:r>
+        <w:rPr>
+          <w:b/>
+          <w:bCs/>
+        </w:rPr>
+        <w:t>cassandra</w:t>
+      </w:r>
+      <w:proofErr w:type="spellEnd"/>
+    </w:p>
+    <w:p>
+      <w:pPr>
+        <w:spacing w:after="0"/>
+        <w:ind w:left="720"/>
+        <w:rPr>
+          <w:b/>
+          <w:bCs/>
+        </w:rPr>
+      </w:pPr>
+      <w:r>
+        <w:rPr>
+          <w:b/>
+          <w:bCs/>
+        </w:rPr>
+        <w:t xml:space="preserve">CREATE TABLE </w:t>
+      </w:r>
+      <w:proofErr w:type="spellStart"/>
+      <w:proofErr w:type="gramStart"/>
+      <w:r>
+        <w:rPr>
+          <w:b/>
+          <w:bCs/>
+        </w:rPr>
+        <w:t>lambda.stream</w:t>
+      </w:r>
+      <w:proofErr w:type="gramEnd"/>
+      <w:r>
+        <w:rPr>
+          <w:b/>
+          <w:bCs/>
+        </w:rPr>
+        <w:t>_visitors_by_product</w:t>
+      </w:r>
+      <w:proofErr w:type="spellEnd"/>
+      <w:r>
+        <w:rPr>
+          <w:b/>
+          <w:bCs/>
+        </w:rPr>
+        <w:t xml:space="preserve"> (</w:t>
+      </w:r>
+    </w:p>
+    <w:p>
+      <w:pPr>
+        <w:spacing w:after="0"/>
+        <w:ind w:left="720"/>
+        <w:rPr>
+          <w:b/>
+          <w:bCs/>
+        </w:rPr>
+      </w:pPr>
+      <w:r>
+        <w:rPr>
+          <w:b/>
+          <w:bCs/>
+        </w:rPr>
+        <w:t xml:space="preserve">         product text,</w:t>
+      </w:r>
+    </w:p>
+    <w:p>
+      <w:pPr>
+        <w:spacing w:after="0"/>
+        <w:ind w:left="720"/>
+        <w:rPr>
+          <w:b/>
+          <w:bCs/>
+        </w:rPr>
+      </w:pPr>
+      <w:r>
+        <w:rPr>
+          <w:b/>
+          <w:bCs/>
+        </w:rPr>
+        <w:t xml:space="preserve">         </w:t>
+      </w:r>
+      <w:proofErr w:type="spellStart"/>
+      <w:r>
+        <w:rPr>
+          <w:b/>
+          <w:bCs/>
+        </w:rPr>
+        <w:t>timestamp_hour</w:t>
+      </w:r>
+      <w:proofErr w:type="spellEnd"/>
+      <w:r>
+        <w:rPr>
+          <w:b/>
+          <w:bCs/>
+        </w:rPr>
+        <w:t xml:space="preserve"> </w:t>
+      </w:r>
+      <w:proofErr w:type="spellStart"/>
+      <w:r>
+        <w:rPr>
+          <w:b/>
+          <w:bCs/>
+        </w:rPr>
+        <w:t>bigint</w:t>
+      </w:r>
+      <w:proofErr w:type="spellEnd"/>
+      <w:r>
+        <w:rPr>
+          <w:b/>
+          <w:bCs/>
+        </w:rPr>
+        <w:t>,</w:t>
+      </w:r>
+    </w:p>
+    <w:p>
+      <w:pPr>
+        <w:spacing w:after="0"/>
+        <w:ind w:left="720"/>
+        <w:rPr>
+          <w:b/>
+          <w:bCs/>
+        </w:rPr>
+      </w:pPr>
+      <w:r>
+        <w:rPr>
+          <w:b/>
+          <w:bCs/>
+        </w:rPr>
+        <w:t xml:space="preserve">         </w:t>
+      </w:r>
+      <w:proofErr w:type="spellStart"/>
+      <w:r>
+        <w:rPr>
+          <w:b/>
+          <w:bCs/>
+        </w:rPr>
+        <w:t>unique_visitors</w:t>
+      </w:r>
+      <w:proofErr w:type="spellEnd"/>
+      <w:r>
+        <w:rPr>
+          <w:b/>
+          <w:bCs/>
+        </w:rPr>
+        <w:t xml:space="preserve"> </w:t>
+      </w:r>
+      <w:proofErr w:type="spellStart"/>
+      <w:r>
+        <w:rPr>
+          <w:b/>
+          <w:bCs/>
+        </w:rPr>
+        <w:t>bigint</w:t>
+      </w:r>
+      <w:proofErr w:type="spellEnd"/>
+      <w:r>
+        <w:rPr>
+          <w:b/>
+          <w:bCs/>
+        </w:rPr>
+        <w:t>,</w:t>
+      </w:r>
+    </w:p>
+    <w:p>
+      <w:pPr>
+        <w:spacing w:after="0"/>
+        <w:ind w:left="720"/>
+        <w:rPr>
+          <w:b/>
+          <w:bCs/>
+        </w:rPr>
+      </w:pPr>
+      <w:r>
+        <w:rPr>
+          <w:b/>
+          <w:bCs/>
+        </w:rPr>
+        <w:t xml:space="preserve">         PRIMARY KEY (product, </w:t>
+      </w:r>
+      <w:proofErr w:type="spellStart"/>
+      <w:r>
+        <w:rPr>
+          <w:b/>
+          <w:bCs/>
+        </w:rPr>
+        <w:t>timestamp_hour</w:t>
+      </w:r>
+      <w:proofErr w:type="spellEnd"/>
+      <w:r>
+        <w:rPr>
+          <w:b/>
+          <w:bCs/>
+        </w:rPr>
+        <w:t>)</w:t>
+      </w:r>
+    </w:p>
+    <w:p>
+      <w:pPr>
+        <w:spacing w:after="0"/>
+        <w:ind w:left="720"/>
+        <w:rPr>
+          <w:b/>
+          <w:bCs/>
+        </w:rPr>
+      </w:pPr>
+      <w:r>
+        <w:rPr>
+          <w:b/>
+          <w:bCs/>
+        </w:rPr>
+        <w:t>) WITH CLUSTERING ORDER BY (</w:t>
+      </w:r>
+      <w:proofErr w:type="spellStart"/>
+      <w:r>
+        <w:rPr>
+          <w:b/>
+          <w:bCs/>
+        </w:rPr>
+        <w:t>timestamp_hour</w:t>
+      </w:r>
+      <w:proofErr w:type="spellEnd"/>
+      <w:r>
+        <w:rPr>
+          <w:b/>
+          <w:bCs/>
+        </w:rPr>
+        <w:t xml:space="preserve"> DESC</w:t>
+      </w:r>
+      <w:proofErr w:type="gramStart"/>
+      <w:r>
+        <w:rPr>
+          <w:b/>
+          <w:bCs/>
+        </w:rPr>
+        <w:t>);</w:t>
+      </w:r>
+      <w:proofErr w:type="gramEnd"/>
+    </w:p>
+    <w:p>
+      <w:pPr>
+        <w:spacing w:after="0"/>
+        <w:ind w:left="720"/>
+        <w:rPr>
+          <w:b/>
+          <w:bCs/>
+        </w:rPr>
+      </w:pPr>
+    </w:p>
+    <w:p>
+      <w:pPr>
+        <w:spacing w:after="0"/>
+        <w:ind w:left="720"/>
+        <w:rPr>
+          <w:b/>
+          <w:bCs/>
+        </w:rPr>
+      </w:pPr>
+      <w:r>
+        <w:rPr>
+          <w:b/>
+          <w:bCs/>
+        </w:rPr>
+        <w:t xml:space="preserve">CREATE TABLE </w:t>
+      </w:r>
+      <w:proofErr w:type="spellStart"/>
+      <w:proofErr w:type="gramStart"/>
+      <w:r>
+        <w:rPr>
+          <w:b/>
+          <w:bCs/>
+        </w:rPr>
+        <w:t>lambda.batch</w:t>
+      </w:r>
+      <w:proofErr w:type="gramEnd"/>
+      <w:r>
+        <w:rPr>
+          <w:b/>
+          <w:bCs/>
+        </w:rPr>
+        <w:t>_activity_by_product</w:t>
+      </w:r>
+      <w:proofErr w:type="spellEnd"/>
+      <w:r>
+        <w:rPr>
+          <w:b/>
+          <w:bCs/>
+        </w:rPr>
+        <w:t xml:space="preserve"> (</w:t>
+      </w:r>
+    </w:p>
+    <w:p>
+      <w:pPr>
+        <w:spacing w:after="0"/>
+        <w:ind w:left="720"/>
+        <w:rPr>
+          <w:b/>
+          <w:bCs/>
+        </w:rPr>
+      </w:pPr>
+      <w:r>
+        <w:rPr>
+          <w:b/>
+          <w:bCs/>
+        </w:rPr>
+        <w:t xml:space="preserve">         product text,</w:t>
+      </w:r>
+    </w:p>
+    <w:p>
+      <w:pPr>
+        <w:spacing w:after="0"/>
+        <w:ind w:left="720"/>
+        <w:rPr>
+          <w:b/>
+          <w:bCs/>
+        </w:rPr>
+      </w:pPr>
+      <w:r>
+        <w:rPr>
+          <w:b/>
+          <w:bCs/>
+        </w:rPr>
+        <w:t xml:space="preserve">         </w:t>
+      </w:r>
+      <w:proofErr w:type="spellStart"/>
+      <w:r>
+        <w:rPr>
+          <w:b/>
+          <w:bCs/>
+        </w:rPr>
+        <w:t>timestamp_hour</w:t>
+      </w:r>
+      <w:proofErr w:type="spellEnd"/>
+      <w:r>
+        <w:rPr>
+          <w:b/>
+          <w:bCs/>
+        </w:rPr>
+        <w:t xml:space="preserve"> </w:t>
+      </w:r>
+      <w:proofErr w:type="spellStart"/>
+      <w:r>
+        <w:rPr>
+          <w:b/>
+          <w:bCs/>
+        </w:rPr>
+        <w:t>bigint</w:t>
+      </w:r>
+      <w:proofErr w:type="spellEnd"/>
+      <w:r>
+        <w:rPr>
+          <w:b/>
+          <w:bCs/>
+        </w:rPr>
+        <w:t>,</w:t>
+      </w:r>
+    </w:p>
+    <w:p>
+      <w:pPr>
+        <w:spacing w:after="0"/>
+        <w:ind w:left="720"/>
+        <w:rPr>
+          <w:b/>
+          <w:bCs/>
+        </w:rPr>
+      </w:pPr>
+      <w:r>
+        <w:rPr>
+          <w:b/>
+          <w:bCs/>
+        </w:rPr>
+        <w:t xml:space="preserve">         </w:t>
+      </w:r>
+      <w:proofErr w:type="spellStart"/>
+      <w:r>
+        <w:rPr>
+          <w:b/>
+          <w:bCs/>
+        </w:rPr>
+        <w:t>purchase_count</w:t>
+      </w:r>
+      <w:proofErr w:type="spellEnd"/>
+      <w:r>
+        <w:rPr>
+          <w:b/>
+          <w:bCs/>
+        </w:rPr>
+        <w:t xml:space="preserve"> </w:t>
+      </w:r>
+      <w:proofErr w:type="spellStart"/>
+      <w:r>
+        <w:rPr>
+          <w:b/>
+          <w:bCs/>
+        </w:rPr>
+        <w:t>bigint</w:t>
+      </w:r>
+      <w:proofErr w:type="spellEnd"/>
+      <w:r>
+        <w:rPr>
+          <w:b/>
+          <w:bCs/>
+        </w:rPr>
+        <w:t>,</w:t>
+      </w:r>
+    </w:p>
+    <w:p>
+      <w:pPr>
+        <w:spacing w:after="0"/>
+        <w:ind w:left="720"/>
+        <w:rPr>
+          <w:b/>
+          <w:bCs/>
+        </w:rPr>
+      </w:pPr>
+      <w:r>
+        <w:rPr>
+          <w:b/>
+          <w:bCs/>
+        </w:rPr>
+        <w:t xml:space="preserve">         </w:t>
+      </w:r>
+      <w:proofErr w:type="spellStart"/>
+      <w:r>
+        <w:rPr>
+          <w:b/>
+          <w:bCs/>
+        </w:rPr>
+        <w:t>add_to_cart_count</w:t>
+      </w:r>
+      <w:proofErr w:type="spellEnd"/>
+      <w:r>
+        <w:rPr>
+          <w:b/>
+          <w:bCs/>
+        </w:rPr>
+        <w:t xml:space="preserve"> </w:t>
+      </w:r>
+      <w:proofErr w:type="spellStart"/>
+      <w:r>
+        <w:rPr>
+          <w:b/>
+          <w:bCs/>
+        </w:rPr>
+        <w:t>bigint</w:t>
+      </w:r>
+      <w:proofErr w:type="spellEnd"/>
+      <w:r>
+        <w:rPr>
+          <w:b/>
+          <w:bCs/>
+        </w:rPr>
+        <w:t>,</w:t>
+      </w:r>
+    </w:p>
+    <w:p>
+      <w:pPr>
+        <w:spacing w:after="0"/>
+        <w:ind w:left="720"/>
+        <w:rPr>
+          <w:b/>
+          <w:bCs/>
+        </w:rPr>
+      </w:pPr>
+      <w:r>
+        <w:rPr>
+          <w:b/>
+          <w:bCs/>
+        </w:rPr>
+        <w:t xml:space="preserve">         </w:t>
+      </w:r>
+      <w:proofErr w:type="spellStart"/>
+      <w:r>
+        <w:rPr>
+          <w:b/>
+          <w:bCs/>
+        </w:rPr>
+        <w:t>page_view_count</w:t>
+      </w:r>
+      <w:proofErr w:type="spellEnd"/>
+      <w:r>
+        <w:rPr>
+          <w:b/>
+          <w:bCs/>
+        </w:rPr>
+        <w:t xml:space="preserve"> </w:t>
+      </w:r>
+      <w:proofErr w:type="spellStart"/>
+      <w:r>
+        <w:rPr>
+          <w:b/>
+          <w:bCs/>
+        </w:rPr>
+        <w:t>bigint</w:t>
+      </w:r>
+      <w:proofErr w:type="spellEnd"/>
+      <w:r>
+        <w:rPr>
+          <w:b/>
+          <w:bCs/>
+        </w:rPr>
+        <w:t>,</w:t>
+      </w:r>
+    </w:p>
+    <w:p>
+      <w:pPr>
+        <w:spacing w:after="0"/>
+        <w:ind w:left="720"/>
+        <w:rPr>
+          <w:b/>
+          <w:bCs/>
+        </w:rPr>
+      </w:pPr>
+      <w:r>
+        <w:rPr>
+          <w:b/>
+          <w:bCs/>
+        </w:rPr>
+        <w:t xml:space="preserve">         PRIMARY KEY (product, </w:t>
+      </w:r>
+      <w:proofErr w:type="spellStart"/>
+      <w:r>
+        <w:rPr>
+          <w:b/>
+          <w:bCs/>
+        </w:rPr>
+        <w:t>timestamp_hour</w:t>
+      </w:r>
+      <w:proofErr w:type="spellEnd"/>
+      <w:r>
+        <w:rPr>
+          <w:b/>
+          <w:bCs/>
+        </w:rPr>
+        <w:t>)</w:t>
+      </w:r>
+    </w:p>
+    <w:p>
+      <w:pPr>
+        <w:spacing w:after="0"/>
+        <w:ind w:left="720"/>
+        <w:rPr>
+          <w:b/>
+          <w:bCs/>
+        </w:rPr>
+      </w:pPr>
+      <w:r>
+        <w:rPr>
+          <w:b/>
+          <w:bCs/>
+        </w:rPr>
+        <w:t>) WITH CLUSTERING ORDER BY (</w:t>
+      </w:r>
+      <w:proofErr w:type="spellStart"/>
+      <w:r>
+        <w:rPr>
+          <w:b/>
+          <w:bCs/>
+        </w:rPr>
+        <w:t>timestamp_hour</w:t>
+      </w:r>
+      <w:proofErr w:type="spellEnd"/>
+      <w:r>
+        <w:rPr>
+          <w:b/>
+          <w:bCs/>
+        </w:rPr>
+        <w:t xml:space="preserve"> DESC</w:t>
+      </w:r>
+      <w:proofErr w:type="gramStart"/>
+      <w:r>
+        <w:rPr>
+          <w:b/>
+          <w:bCs/>
+        </w:rPr>
+        <w:t>);</w:t>
+      </w:r>
+      <w:proofErr w:type="gramEnd"/>
+    </w:p>
+    <w:p>
+      <w:pPr>
+        <w:spacing w:after="0"/>
+        <w:ind w:left="720"/>
+        <w:rPr>
+          <w:b/>
+          <w:bCs/>
+        </w:rPr>
+      </w:pPr>
+    </w:p>
+    <w:p>
+      <w:pPr>
+        <w:spacing w:after="0"/>
+        <w:ind w:left="720"/>
+        <w:rPr>
+          <w:b/>
+          <w:bCs/>
+        </w:rPr>
+      </w:pPr>
+      <w:r>
+        <w:rPr>
+          <w:b/>
+          <w:bCs/>
+        </w:rPr>
+        <w:t xml:space="preserve">CREATE TABLE </w:t>
+      </w:r>
+      <w:proofErr w:type="spellStart"/>
+      <w:proofErr w:type="gramStart"/>
+      <w:r>
+        <w:rPr>
+          <w:b/>
+          <w:bCs/>
+        </w:rPr>
+        <w:t>lambda.batch</w:t>
+      </w:r>
+      <w:proofErr w:type="gramEnd"/>
+      <w:r>
+        <w:rPr>
+          <w:b/>
+          <w:bCs/>
+        </w:rPr>
+        <w:t>_visitors_by_product</w:t>
+      </w:r>
+      <w:proofErr w:type="spellEnd"/>
+      <w:r>
+        <w:rPr>
+          <w:b/>
+          <w:bCs/>
+        </w:rPr>
+        <w:t xml:space="preserve"> (</w:t>
+      </w:r>
+    </w:p>
+    <w:p>
+      <w:pPr>
+        <w:spacing w:after="0"/>
+        <w:ind w:left="720"/>
+        <w:rPr>
+          <w:b/>
+          <w:bCs/>
+        </w:rPr>
+      </w:pPr>
+      <w:r>
+        <w:rPr>
+          <w:b/>
+          <w:bCs/>
+        </w:rPr>
+        <w:t xml:space="preserve">         product text,</w:t>
+      </w:r>
+    </w:p>
+    <w:p>
+      <w:pPr>
+        <w:spacing w:after="0"/>
+        <w:ind w:left="720"/>
+        <w:rPr>
+          <w:b/>
+          <w:bCs/>
+        </w:rPr>
+      </w:pPr>
+      <w:r>
+        <w:rPr>
+          <w:b/>
+          <w:bCs/>
+        </w:rPr>
+        <w:t xml:space="preserve">         </w:t>
+      </w:r>
+      <w:proofErr w:type="spellStart"/>
+      <w:r>
+        <w:rPr>
+          <w:b/>
+          <w:bCs/>
+        </w:rPr>
+        <w:t>timestamp_hour</w:t>
+      </w:r>
+      <w:proofErr w:type="spellEnd"/>
+      <w:r>
+        <w:rPr>
+          <w:b/>
+          <w:bCs/>
+        </w:rPr>
+        <w:t xml:space="preserve"> </w:t>
+      </w:r>
+      <w:proofErr w:type="spellStart"/>
+      <w:r>
+        <w:rPr>
+          <w:b/>
+          <w:bCs/>
+        </w:rPr>
+        <w:t>bigint</w:t>
+      </w:r>
+      <w:proofErr w:type="spellEnd"/>
+      <w:r>
+        <w:rPr>
+          <w:b/>
+          <w:bCs/>
+        </w:rPr>
+        <w:t>,</w:t>
+      </w:r>
+    </w:p>
+    <w:p>
+      <w:pPr>
+        <w:spacing w:after="0"/>
+        <w:ind w:left="720"/>
+        <w:rPr>
+          <w:b/>
+          <w:bCs/>
+        </w:rPr>
+      </w:pPr>
+      <w:r>
+        <w:rPr>
+          <w:b/>
+          <w:bCs/>
+        </w:rPr>
+        <w:t xml:space="preserve">         </w:t>
+      </w:r>
+      <w:proofErr w:type="spellStart"/>
+      <w:r>
+        <w:rPr>
+          <w:b/>
+          <w:bCs/>
+        </w:rPr>
+        <w:t>unique_visitors</w:t>
+      </w:r>
+      <w:proofErr w:type="spellEnd"/>
+      <w:r>
+        <w:rPr>
+          <w:b/>
+          <w:bCs/>
+        </w:rPr>
+        <w:t xml:space="preserve"> </w:t>
+      </w:r>
+      <w:proofErr w:type="spellStart"/>
+      <w:r>
+        <w:rPr>
+          <w:b/>
+          <w:bCs/>
+        </w:rPr>
+        <w:t>bigint</w:t>
+      </w:r>
+      <w:proofErr w:type="spellEnd"/>
+      <w:r>
+        <w:rPr>
+          <w:b/>
+          <w:bCs/>
+        </w:rPr>
+        <w:t>,</w:t>
+      </w:r>
+    </w:p>
+    <w:p>
+      <w:pPr>
+        <w:spacing w:after="0"/>
+        <w:ind w:left="720"/>
+        <w:rPr>
+          <w:b/>
+          <w:bCs/>
+        </w:rPr>
+      </w:pPr>
+      <w:r>
+        <w:rPr>
+          <w:b/>
+          <w:bCs/>
+        </w:rPr>
+        <w:t xml:space="preserve">         PRIMARY KEY (product, </w:t>
+      </w:r>
+      <w:proofErr w:type="spellStart"/>
+      <w:r>
+        <w:rPr>
+          <w:b/>
+          <w:bCs/>
+        </w:rPr>
+        <w:t>timestamp_hour</w:t>
+      </w:r>
+      <w:proofErr w:type="spellEnd"/>
+      <w:r>
+        <w:rPr>
+          <w:b/>
+          <w:bCs/>
+        </w:rPr>
+        <w:t>)</w:t>
+      </w:r>
+    </w:p>
+    <w:p>
+      <w:pPr>
+        <w:spacing w:after="0"/>
+        <w:ind w:left="720"/>
+        <w:rPr>
+          <w:b/>
+          <w:bCs/>
+        </w:rPr>
+      </w:pPr>
+      <w:r>
+        <w:rPr>
+          <w:b/>
+          <w:bCs/>
+        </w:rPr>
+        <w:t>) WITH CLUSTERING ORDER BY (</w:t>
+      </w:r>
+      <w:proofErr w:type="spellStart"/>
+      <w:r>
+        <w:rPr>
+          <w:b/>
+          <w:bCs/>
+        </w:rPr>
+        <w:t>timestamp_hour</w:t>
+      </w:r>
+      <w:proofErr w:type="spellEnd"/>
+      <w:r>
+        <w:rPr>
+          <w:b/>
+          <w:bCs/>
+        </w:rPr>
+        <w:t xml:space="preserve"> DESC</w:t>
+      </w:r>
+      <w:proofErr w:type="gramStart"/>
+      <w:r>
+        <w:rPr>
+          <w:b/>
+          <w:bCs/>
+        </w:rPr>
+        <w:t>);</w:t>
+      </w:r>
+      <w:proofErr w:type="gramEnd"/>
+    </w:p>
+    <w:p>
+      <w:pPr>
+        <w:spacing w:after="0"/>
+        <w:rPr>
+          <w:b/>
+          <w:bCs/>
+        </w:rPr>
+      </w:pPr>
+    </w:p>
+    <w:p>
+      <w:pPr>
+        <w:spacing w:after="0"/>
+        <w:rPr>
+          <w:b/>
+          <w:bCs/>
+        </w:rPr>
+      </w:pPr>
+      <w:r>
+        <w:rPr>
+          <w:b/>
+          <w:bCs/>
+        </w:rPr>
+        <w:t>8. Run the select query</w:t>
+      </w:r>
+    </w:p>
+    <w:p>
+      <w:pPr>
+        <w:spacing w:after="0"/>
+        <w:rPr>
+          <w:b/>
+          <w:bCs/>
+        </w:rPr>
+      </w:pPr>
+    </w:p>
+    <w:p>
+      <w:pPr>
+        <w:spacing w:after="0"/>
+        <w:rPr>
+          <w:b/>
+          <w:bCs/>
+        </w:rPr>
+      </w:pPr>
+      <w:r>
+        <w:rPr>
+          <w:b/>
+          <w:bCs/>
+        </w:rPr>
+        <w:t>%</w:t>
+      </w:r>
+      <w:proofErr w:type="spellStart"/>
+      <w:r>
+        <w:rPr>
+          <w:b/>
+          <w:bCs/>
+        </w:rPr>
+        <w:t>cassandra</w:t>
+      </w:r>
+      <w:proofErr w:type="spellEnd"/>
+    </w:p>
+    <w:p>
+      <w:pPr>
+        <w:spacing w:after="0"/>
+        <w:rPr>
+          <w:b/>
+          <w:bCs/>
+        </w:rPr>
+      </w:pPr>
+      <w:r>
+        <w:rPr>
+          <w:b/>
+          <w:bCs/>
+        </w:rPr>
+        <w:t xml:space="preserve">select * from </w:t>
+      </w:r>
+      <w:proofErr w:type="spellStart"/>
+      <w:proofErr w:type="gramStart"/>
+      <w:r>
+        <w:rPr>
+          <w:b/>
+          <w:bCs/>
+        </w:rPr>
+        <w:t>lambda.stream</w:t>
+      </w:r>
+      <w:proofErr w:type="gramEnd"/>
+      <w:r>
+        <w:rPr>
+          <w:b/>
+          <w:bCs/>
+        </w:rPr>
+        <w:t>_activity_by_product</w:t>
+      </w:r>
+      <w:proofErr w:type="spellEnd"/>
+      <w:r>
+        <w:rPr>
+          <w:b/>
+          <w:bCs/>
+        </w:rPr>
+        <w:t>;</w:t>
+      </w:r>
+    </w:p>
+    <w:p>
+      <w:pPr>
+        <w:spacing w:after="0"/>
+        <w:rPr>
+          <w:b/>
+          <w:bCs/>
+        </w:rPr>
+      </w:pPr>
+    </w:p>
+    <w:p>
+      <w:pPr>
+        <w:spacing w:after="0"/>
+        <w:rPr>
+          <w:b/>
+          <w:bCs/>
+        </w:rPr>
+      </w:pPr>
+      <w:r>
+        <w:rPr>
+          <w:noProof/>
+        </w:rPr>
+        <w:lastRenderedPageBreak/>
+        <w:drawing>
+          <wp:inline distT="0" distB="0" distL="0" distR="0" wp14:anchorId="357ED49B" wp14:editId="4B46EF9F">
+            <wp:extent cx="5943600" cy="1104900"/>
+            <wp:effectExtent l="0" t="0" r="0" b="0"/>
+            <wp:docPr id="19" name="Picture 19"/>
+            <wp:cNvGraphicFramePr>
+              <a:graphicFrameLocks xmlns:a="http://schemas.openxmlformats.org/drawingml/2006/main" noChangeAspect="1"/>
+            </wp:cNvGraphicFramePr>
+            <a:graphic xmlns:a="http://schemas.openxmlformats.org/drawingml/2006/main">
+              <a:graphicData uri="http://schemas.openxmlformats.org/drawingml/2006/picture">
+                <pic:pic xmlns:pic="http://schemas.openxmlformats.org/drawingml/2006/picture">
+                  <pic:nvPicPr>
+                    <pic:cNvPr id="1" name=""/>
+                    <pic:cNvPicPr/>
+                  </pic:nvPicPr>
+                  <pic:blipFill>
+                    <a:blip r:embed="rId15"/>
+                    <a:stretch>
+                      <a:fillRect/>
+                    </a:stretch>
+                  </pic:blipFill>
+                  <pic:spPr>
+                    <a:xfrm>
+                      <a:off x="0" y="0"/>
+                      <a:ext cx="5943600" cy="1104900"/>
+                    </a:xfrm>
+                    <a:prstGeom prst="rect">
+                      <a:avLst/>
+                    </a:prstGeom>
+                  </pic:spPr>
+                </pic:pic>
+              </a:graphicData>
+            </a:graphic>
+          </wp:inline>
+        </w:drawing>
+      </w:r>
+    </w:p>
+    <w:p>
+      <w:pPr>
+        <w:spacing w:after="0"/>
+        <w:rPr>
+          <w:b/>
+          <w:bCs/>
+        </w:rPr>
+      </w:pPr>
+    </w:p>
+    <w:p>
+      <w:pPr>
+        <w:spacing w:after="0"/>
+        <w:rPr>
+          <w:b/>
+          <w:bCs/>
+          <w:sz w:val="36"/>
+          <w:szCs w:val="36"/>
+        </w:rPr>
+      </w:pPr>
+      <w:r>
+        <w:rPr>
+          <w:b/>
+          <w:bCs/>
+          <w:sz w:val="36"/>
+          <w:szCs w:val="36"/>
+        </w:rPr>
+        <w:t>CASSANDRA DATA MODEL</w:t>
+      </w:r>
+    </w:p>
+    <w:p>
+      <w:pPr>
+        <w:spacing w:after="0"/>
+        <w:rPr>
+          <w:b/>
+          <w:bCs/>
+        </w:rPr>
+      </w:pPr>
+      <w:r>
+        <w:rPr>
+          <w:noProof/>
+        </w:rPr>
+        <w:drawing>
+          <wp:inline distT="0" distB="0" distL="0" distR="0" wp14:anchorId="4174E700" wp14:editId="046646E2">
+            <wp:extent cx="5943600" cy="2262505"/>
+            <wp:effectExtent l="0" t="0" r="0" b="4445"/>
+            <wp:docPr id="14" name="Picture 14"/>
+            <wp:cNvGraphicFramePr>
+              <a:graphicFrameLocks xmlns:a="http://schemas.openxmlformats.org/drawingml/2006/main" noChangeAspect="1"/>
+            </wp:cNvGraphicFramePr>
+            <a:graphic xmlns:a="http://schemas.openxmlformats.org/drawingml/2006/main">
+              <a:graphicData uri="http://schemas.openxmlformats.org/drawingml/2006/picture">
+                <pic:pic xmlns:pic="http://schemas.openxmlformats.org/drawingml/2006/picture">
+                  <pic:nvPicPr>
+                    <pic:cNvPr id="1" name=""/>
+                    <pic:cNvPicPr/>
+                  </pic:nvPicPr>
+                  <pic:blipFill>
+                    <a:blip r:embed="rId16"/>
+                    <a:stretch>
+                      <a:fillRect/>
+                    </a:stretch>
+                  </pic:blipFill>
+                  <pic:spPr>
+                    <a:xfrm>
+                      <a:off x="0" y="0"/>
+                      <a:ext cx="5943600" cy="2262505"/>
+                    </a:xfrm>
+                    <a:prstGeom prst="rect">
+                      <a:avLst/>
+                    </a:prstGeom>
+                  </pic:spPr>
+                </pic:pic>
+              </a:graphicData>
+            </a:graphic>
+          </wp:inline>
+        </w:drawing>
+      </w:r>
+    </w:p>
+    <w:p>
+      <w:pPr>
+        <w:spacing w:after="0"/>
+        <w:rPr>
+          <w:b/>
+          <w:bCs/>
+        </w:rPr>
+      </w:pPr>
+      <w:r>
+        <w:rPr>
+          <w:b/>
+          <w:bCs/>
+        </w:rPr>
+        <w:t>PARTITIONS</w:t>
+      </w:r>
+    </w:p>
+    <w:p>
+      <w:pPr>
+        <w:spacing w:after="0"/>
+        <w:rPr>
+          <w:b/>
+          <w:bCs/>
+        </w:rPr>
+      </w:pPr>
+    </w:p>
+    <w:p>
+      <w:pPr>
+        <w:spacing w:after="0"/>
+        <w:rPr>
+          <w:b/>
+          <w:bCs/>
+        </w:rPr>
+      </w:pPr>
+      <w:r>
+        <w:rPr>
+          <w:noProof/>
+        </w:rPr>
+        <w:drawing>
+          <wp:inline distT="0" distB="0" distL="0" distR="0" wp14:anchorId="17C8C397" wp14:editId="22CE6DB3">
+            <wp:extent cx="5943600" cy="2455545"/>
+            <wp:effectExtent l="0" t="0" r="0" b="1905"/>
+            <wp:docPr id="15" name="Picture 15"/>
+            <wp:cNvGraphicFramePr>
+              <a:graphicFrameLocks xmlns:a="http://schemas.openxmlformats.org/drawingml/2006/main" noChangeAspect="1"/>
+            </wp:cNvGraphicFramePr>
+            <a:graphic xmlns:a="http://schemas.openxmlformats.org/drawingml/2006/main">
+              <a:graphicData uri="http://schemas.openxmlformats.org/drawingml/2006/picture">
+                <pic:pic xmlns:pic="http://schemas.openxmlformats.org/drawingml/2006/picture">
+                  <pic:nvPicPr>
+                    <pic:cNvPr id="1" name=""/>
+                    <pic:cNvPicPr/>
+                  </pic:nvPicPr>
+                  <pic:blipFill>
+                    <a:blip r:embed="rId17"/>
+                    <a:stretch>
+                      <a:fillRect/>
+                    </a:stretch>
+                  </pic:blipFill>
+                  <pic:spPr>
+                    <a:xfrm>
+                      <a:off x="0" y="0"/>
+                      <a:ext cx="5943600" cy="2455545"/>
+                    </a:xfrm>
+                    <a:prstGeom prst="rect">
+                      <a:avLst/>
+                    </a:prstGeom>
+                  </pic:spPr>
+                </pic:pic>
+              </a:graphicData>
+            </a:graphic>
+          </wp:inline>
+        </w:drawing>
+      </w:r>
+    </w:p>
+    <w:p>
+      <w:pPr>
+        <w:spacing w:after="0"/>
+        <w:rPr>
+          <w:b/>
+          <w:bCs/>
+        </w:rPr>
+      </w:pPr>
+    </w:p>
+    <w:p>
+      <w:pPr>
+        <w:spacing w:after="0"/>
+        <w:rPr>
+          <w:b/>
+          <w:bCs/>
+        </w:rPr>
+      </w:pPr>
+    </w:p>
+    <w:p>
+      <w:pPr>
+        <w:spacing w:after="0"/>
+        <w:rPr>
+          <w:b/>
+          <w:bCs/>
+        </w:rPr>
+      </w:pPr>
+      <w:r>
+        <w:rPr>
+          <w:b/>
+          <w:bCs/>
+        </w:rPr>
+        <w:t>KEY AND KEY VALUES</w:t>
+      </w:r>
+    </w:p>
+    <w:p>
+      <w:pPr>
+        <w:spacing w:after="0"/>
+        <w:rPr>
+          <w:b/>
+          <w:bCs/>
+        </w:rPr>
+      </w:pPr>
+      <w:r>
+        <w:rPr>
+          <w:noProof/>
+        </w:rPr>
+        <w:lastRenderedPageBreak/>
+        <w:drawing>
+          <wp:inline distT="0" distB="0" distL="0" distR="0" wp14:anchorId="557AC82B" wp14:editId="3CB57125">
+            <wp:extent cx="4743450" cy="2466975"/>
+            <wp:effectExtent l="0" t="0" r="0" b="9525"/>
+            <wp:docPr id="16" name="Picture 16"/>
+            <wp:cNvGraphicFramePr>
+              <a:graphicFrameLocks xmlns:a="http://schemas.openxmlformats.org/drawingml/2006/main" noChangeAspect="1"/>
+            </wp:cNvGraphicFramePr>
+            <a:graphic xmlns:a="http://schemas.openxmlformats.org/drawingml/2006/main">
+              <a:graphicData uri="http://schemas.openxmlformats.org/drawingml/2006/picture">
+                <pic:pic xmlns:pic="http://schemas.openxmlformats.org/drawingml/2006/picture">
+                  <pic:nvPicPr>
+                    <pic:cNvPr id="1" name=""/>
+                    <pic:cNvPicPr/>
+                  </pic:nvPicPr>
+                  <pic:blipFill>
+                    <a:blip r:embed="rId18"/>
+                    <a:stretch>
+                      <a:fillRect/>
+                    </a:stretch>
+                  </pic:blipFill>
+                  <pic:spPr>
+                    <a:xfrm>
+                      <a:off x="0" y="0"/>
+                      <a:ext cx="4743450" cy="2466975"/>
+                    </a:xfrm>
+                    <a:prstGeom prst="rect">
+                      <a:avLst/>
+                    </a:prstGeom>
+                  </pic:spPr>
+                </pic:pic>
+              </a:graphicData>
+            </a:graphic>
+          </wp:inline>
+        </w:drawing>
+      </w:r>
+    </w:p>
+    <w:p>
+      <w:pPr>
+        <w:spacing w:after="0"/>
+        <w:rPr>
+          <w:b/>
+          <w:bCs/>
+        </w:rPr>
+      </w:pPr>
+    </w:p>
+    <w:p>
+      <w:pPr>
+        <w:spacing w:after="0"/>
+        <w:rPr>
+          <w:b/>
+          <w:bCs/>
+        </w:rPr>
+      </w:pPr>
+      <w:r>
+        <w:rPr>
+          <w:b/>
+          <w:bCs/>
+        </w:rPr>
+        <w:t>COMPOSITE</w:t>
+      </w:r>
+      <w:r>
+        <w:rPr>
+          <w:b/>
+          <w:bCs/>
+        </w:rPr>
+        <w:t xml:space="preserve"> PARTITION</w:t>
+      </w:r>
+      <w:r>
+        <w:rPr>
+          <w:b/>
+          <w:bCs/>
+        </w:rPr>
+        <w:t xml:space="preserve"> KEYS WITH HASH PREFIX</w:t>
+      </w:r>
+    </w:p>
+    <w:p>
+      <w:pPr>
+        <w:spacing w:after="0"/>
+      </w:pPr>
+    </w:p>
+    <w:p>
+      <w:pPr>
+        <w:spacing w:after="0"/>
+      </w:pPr>
+      <w:r>
+        <w:t>Here we are creating composite partition key based on year and hash</w:t>
+      </w:r>
+    </w:p>
+    <w:p>
+      <w:pPr>
+        <w:spacing w:after="0"/>
+        <w:rPr>
+          <w:b/>
+          <w:bCs/>
+        </w:rPr>
+      </w:pPr>
+    </w:p>
+    <w:p>
+      <w:pPr>
+        <w:spacing w:after="0"/>
+        <w:rPr>
+          <w:b/>
+          <w:bCs/>
+        </w:rPr>
+      </w:pPr>
+      <w:r>
+        <w:rPr>
+          <w:noProof/>
+        </w:rPr>
+        <w:drawing>
+          <wp:inline distT="0" distB="0" distL="0" distR="0" wp14:anchorId="13B7B9D2" wp14:editId="0A6AF34E">
+            <wp:extent cx="5943600" cy="2845435"/>
+            <wp:effectExtent l="0" t="0" r="0" b="0"/>
+            <wp:docPr id="18" name="Picture 18"/>
+            <wp:cNvGraphicFramePr>
+              <a:graphicFrameLocks xmlns:a="http://schemas.openxmlformats.org/drawingml/2006/main" noChangeAspect="1"/>
+            </wp:cNvGraphicFramePr>
+            <a:graphic xmlns:a="http://schemas.openxmlformats.org/drawingml/2006/main">
+              <a:graphicData uri="http://schemas.openxmlformats.org/drawingml/2006/picture">
+                <pic:pic xmlns:pic="http://schemas.openxmlformats.org/drawingml/2006/picture">
+                  <pic:nvPicPr>
+                    <pic:cNvPr id="1" name=""/>
+                    <pic:cNvPicPr/>
+                  </pic:nvPicPr>
+                  <pic:blipFill>
+                    <a:blip r:embed="rId19"/>
+                    <a:stretch>
+                      <a:fillRect/>
+                    </a:stretch>
+                  </pic:blipFill>
+                  <pic:spPr>
+                    <a:xfrm>
+                      <a:off x="0" y="0"/>
+                      <a:ext cx="5943600" cy="2845435"/>
+                    </a:xfrm>
+                    <a:prstGeom prst="rect">
+                      <a:avLst/>
+                    </a:prstGeom>
+                  </pic:spPr>
+                </pic:pic>
+              </a:graphicData>
+            </a:graphic>
+          </wp:inline>
+        </w:drawing>
+      </w:r>
+    </w:p>
     <w:sectPr>
       <w:pgSz w:w="12240" w:h="15840"/>
       <w:pgMar w:top="1440" w:right="1440" w:bottom="1440" w:left="1440" w:header="720" w:footer="720" w:gutter="0"/>
@@ -327,6 +2570,127 @@
     </w:sectPr>
   </w:body>
 </w:document>
+</file>
+
+<file path=word/numbering.xml><?xml version="1.0" encoding="utf-8"?>
+<w:numbering xmlns:wpc="http://schemas.microsoft.com/office/word/2010/wordprocessingCanvas" xmlns:cx="http://schemas.microsoft.com/office/drawing/2014/chartex" xmlns:cx1="http://schemas.microsoft.com/office/drawing/2015/9/8/chartex" xmlns:cx2="http://schemas.microsoft.com/office/drawing/2015/10/21/chartex" xmlns:cx3="http://schemas.microsoft.com/office/drawing/2016/5/9/chartex" xmlns:cx4="http://schemas.microsoft.com/office/drawing/2016/5/10/chartex" xmlns:cx5="http://schemas.microsoft.com/office/drawing/2016/5/11/chartex" xmlns:cx6="http://schemas.microsoft.com/office/drawing/2016/5/12/chartex" xmlns:cx7="http://schemas.microsoft.com/office/drawing/2016/5/13/chartex" xmlns:cx8="http://schemas.microsoft.com/office/drawing/2016/5/14/chartex" xmlns:mc="http://schemas.openxmlformats.org/markup-compatibility/2006" xmlns:aink="http://schemas.microsoft.com/office/drawing/2016/ink" xmlns:am3d="http://schemas.microsoft.com/office/drawing/2017/model3d" xmlns:o="urn:schemas-microsoft-com:office:office" xmlns:r="http://schemas.openxmlformats.org/officeDocument/2006/relationships" xmlns:m="http://schemas.openxmlformats.org/officeDocument/2006/math" xmlns:v="urn:schemas-microsoft-com:vml" xmlns:wp14="http://schemas.microsoft.com/office/word/2010/wordprocessingDrawing" xmlns:wp="http://schemas.openxmlformats.org/drawingml/2006/wordprocessingDrawing" xmlns:w10="urn:schemas-microsoft-com:office:word" xmlns:w="http://schemas.openxmlformats.org/wordprocessingml/2006/main" xmlns:w14="http://schemas.microsoft.com/office/word/2010/wordml" xmlns:w15="http://schemas.microsoft.com/office/word/2012/wordml" xmlns:w16cex="http://schemas.microsoft.com/office/word/2018/wordml/cex" xmlns:w16cid="http://schemas.microsoft.com/office/word/2016/wordml/cid" xmlns:w16="http://schemas.microsoft.com/office/word/2018/wordml" xmlns:w16se="http://schemas.microsoft.com/office/word/2015/wordml/symex" xmlns:wpg="http://schemas.microsoft.com/office/word/2010/wordprocessingGroup" xmlns:wpi="http://schemas.microsoft.com/office/word/2010/wordprocessingInk" xmlns:wne="http://schemas.microsoft.com/office/word/2006/wordml" xmlns:wps="http://schemas.microsoft.com/office/word/2010/wordprocessingShape" mc:Ignorable="w14 w15 w16se w16cid w16 w16cex wp14">
+  <w:abstractNum w:abstractNumId="0" w15:restartNumberingAfterBreak="0">
+    <w:nsid w:val="53CC7E9F"/>
+    <w:multiLevelType w:val="hybridMultilevel"/>
+    <w:tmpl w:val="CF928D4C"/>
+    <w:lvl w:ilvl="0" w:tplc="04090001">
+      <w:start w:val="1"/>
+      <w:numFmt w:val="bullet"/>
+      <w:lvlText w:val=""/>
+      <w:lvlJc w:val="left"/>
+      <w:pPr>
+        <w:ind w:left="1440" w:hanging="360"/>
+      </w:pPr>
+      <w:rPr>
+        <w:rFonts w:ascii="Symbol" w:hAnsi="Symbol" w:hint="default"/>
+      </w:rPr>
+    </w:lvl>
+    <w:lvl w:ilvl="1" w:tplc="04090003" w:tentative="1">
+      <w:start w:val="1"/>
+      <w:numFmt w:val="bullet"/>
+      <w:lvlText w:val="o"/>
+      <w:lvlJc w:val="left"/>
+      <w:pPr>
+        <w:ind w:left="2160" w:hanging="360"/>
+      </w:pPr>
+      <w:rPr>
+        <w:rFonts w:ascii="Courier New" w:hAnsi="Courier New" w:cs="Courier New" w:hint="default"/>
+      </w:rPr>
+    </w:lvl>
+    <w:lvl w:ilvl="2" w:tplc="04090005" w:tentative="1">
+      <w:start w:val="1"/>
+      <w:numFmt w:val="bullet"/>
+      <w:lvlText w:val=""/>
+      <w:lvlJc w:val="left"/>
+      <w:pPr>
+        <w:ind w:left="2880" w:hanging="360"/>
+      </w:pPr>
+      <w:rPr>
+        <w:rFonts w:ascii="Wingdings" w:hAnsi="Wingdings" w:hint="default"/>
+      </w:rPr>
+    </w:lvl>
+    <w:lvl w:ilvl="3" w:tplc="04090001" w:tentative="1">
+      <w:start w:val="1"/>
+      <w:numFmt w:val="bullet"/>
+      <w:lvlText w:val=""/>
+      <w:lvlJc w:val="left"/>
+      <w:pPr>
+        <w:ind w:left="3600" w:hanging="360"/>
+      </w:pPr>
+      <w:rPr>
+        <w:rFonts w:ascii="Symbol" w:hAnsi="Symbol" w:hint="default"/>
+      </w:rPr>
+    </w:lvl>
+    <w:lvl w:ilvl="4" w:tplc="04090003" w:tentative="1">
+      <w:start w:val="1"/>
+      <w:numFmt w:val="bullet"/>
+      <w:lvlText w:val="o"/>
+      <w:lvlJc w:val="left"/>
+      <w:pPr>
+        <w:ind w:left="4320" w:hanging="360"/>
+      </w:pPr>
+      <w:rPr>
+        <w:rFonts w:ascii="Courier New" w:hAnsi="Courier New" w:cs="Courier New" w:hint="default"/>
+      </w:rPr>
+    </w:lvl>
+    <w:lvl w:ilvl="5" w:tplc="04090005" w:tentative="1">
+      <w:start w:val="1"/>
+      <w:numFmt w:val="bullet"/>
+      <w:lvlText w:val=""/>
+      <w:lvlJc w:val="left"/>
+      <w:pPr>
+        <w:ind w:left="5040" w:hanging="360"/>
+      </w:pPr>
+      <w:rPr>
+        <w:rFonts w:ascii="Wingdings" w:hAnsi="Wingdings" w:hint="default"/>
+      </w:rPr>
+    </w:lvl>
+    <w:lvl w:ilvl="6" w:tplc="04090001" w:tentative="1">
+      <w:start w:val="1"/>
+      <w:numFmt w:val="bullet"/>
+      <w:lvlText w:val=""/>
+      <w:lvlJc w:val="left"/>
+      <w:pPr>
+        <w:ind w:left="5760" w:hanging="360"/>
+      </w:pPr>
+      <w:rPr>
+        <w:rFonts w:ascii="Symbol" w:hAnsi="Symbol" w:hint="default"/>
+      </w:rPr>
+    </w:lvl>
+    <w:lvl w:ilvl="7" w:tplc="04090003" w:tentative="1">
+      <w:start w:val="1"/>
+      <w:numFmt w:val="bullet"/>
+      <w:lvlText w:val="o"/>
+      <w:lvlJc w:val="left"/>
+      <w:pPr>
+        <w:ind w:left="6480" w:hanging="360"/>
+      </w:pPr>
+      <w:rPr>
+        <w:rFonts w:ascii="Courier New" w:hAnsi="Courier New" w:cs="Courier New" w:hint="default"/>
+      </w:rPr>
+    </w:lvl>
+    <w:lvl w:ilvl="8" w:tplc="04090005" w:tentative="1">
+      <w:start w:val="1"/>
+      <w:numFmt w:val="bullet"/>
+      <w:lvlText w:val=""/>
+      <w:lvlJc w:val="left"/>
+      <w:pPr>
+        <w:ind w:left="7200" w:hanging="360"/>
+      </w:pPr>
+      <w:rPr>
+        <w:rFonts w:ascii="Wingdings" w:hAnsi="Wingdings" w:hint="default"/>
+      </w:rPr>
+    </w:lvl>
+  </w:abstractNum>
+  <w:num w:numId="1">
+    <w:abstractNumId w:val="0"/>
+  </w:num>
+</w:numbering>
 </file>
 
 <file path=word/styles.xml><?xml version="1.0" encoding="utf-8"?>
@@ -752,6 +3116,17 @@
     <w:semiHidden/>
     <w:unhideWhenUsed/>
   </w:style>
+  <w:style w:type="paragraph" w:styleId="ListParagraph">
+    <w:name w:val="List Paragraph"/>
+    <w:basedOn w:val="Normal"/>
+    <w:uiPriority w:val="34"/>
+    <w:qFormat/>
+    <w:rsid w:val="000C6D29"/>
+    <w:pPr>
+      <w:ind w:left="720"/>
+      <w:contextualSpacing/>
+    </w:pPr>
+  </w:style>
 </w:styles>
 </file>
 

</xml_diff>